<commit_message>
Update resume,new index page
</commit_message>
<xml_diff>
--- a/Resume.docx
+++ b/Resume.docx
@@ -357,6 +357,14 @@
         </w:rPr>
         <w:t>University of Michigan - College of Engineering, Ann Arbor, MI</w:t>
       </w:r>
+      <w:r>
+        <w:rPr>
+          <w:rFonts w:ascii="Arial" w:hAnsi="Arial" w:cs="Arial"/>
+          <w:sz w:val="18"/>
+          <w:szCs w:val="18"/>
+        </w:rPr>
+        <w:tab/>
+      </w:r>
     </w:p>
     <w:p>
       <w:pPr>
@@ -364,6 +372,27 @@
           <w:tab w:val="right" w:pos="10710"/>
         </w:tabs>
         <w:spacing w:after="0" w:line="240" w:lineRule="auto"/>
+        <w:rPr>
+          <w:rFonts w:ascii="Arial" w:hAnsi="Arial" w:cs="Arial"/>
+          <w:sz w:val="18"/>
+          <w:szCs w:val="18"/>
+        </w:rPr>
+      </w:pPr>
+      <w:r>
+        <w:rPr>
+          <w:rFonts w:ascii="Arial" w:hAnsi="Arial" w:cs="Arial"/>
+          <w:sz w:val="18"/>
+          <w:szCs w:val="18"/>
+        </w:rPr>
+        <w:tab/>
+      </w:r>
+    </w:p>
+    <w:p>
+      <w:pPr>
+        <w:tabs>
+          <w:tab w:val="right" w:pos="10800"/>
+        </w:tabs>
+        <w:spacing w:after="0" w:line="240" w:lineRule="auto"/>
         <w:ind w:firstLine="720"/>
         <w:rPr>
           <w:rFonts w:ascii="Arial" w:hAnsi="Arial" w:cs="Arial"/>
@@ -377,23 +406,70 @@
           <w:sz w:val="18"/>
           <w:szCs w:val="18"/>
         </w:rPr>
-        <w:t xml:space="preserve">GPA:  </w:t>
-      </w:r>
-      <w:r>
-        <w:rPr>
-          <w:rFonts w:ascii="Arial" w:hAnsi="Arial" w:cs="Arial"/>
-          <w:sz w:val="18"/>
-          <w:szCs w:val="18"/>
-        </w:rPr>
-        <w:t>3.6 / 4.0</w:t>
-      </w:r>
-      <w:r>
-        <w:rPr>
-          <w:rFonts w:ascii="Arial" w:hAnsi="Arial" w:cs="Arial"/>
-          <w:sz w:val="18"/>
-          <w:szCs w:val="18"/>
-        </w:rPr>
-        <w:tab/>
+        <w:t>International Baccalaureate Diploma</w:t>
+      </w:r>
+      <w:r>
+        <w:rPr>
+          <w:rFonts w:ascii="Arial" w:hAnsi="Arial" w:cs="Arial"/>
+          <w:sz w:val="18"/>
+          <w:szCs w:val="18"/>
+        </w:rPr>
+        <w:tab/>
+        <w:t>May 2018</w:t>
+      </w:r>
+    </w:p>
+    <w:p>
+      <w:pPr>
+        <w:spacing w:after="0" w:line="240" w:lineRule="auto"/>
+        <w:ind w:firstLine="720"/>
+        <w:rPr>
+          <w:rFonts w:ascii="Arial" w:hAnsi="Arial" w:cs="Arial"/>
+          <w:sz w:val="18"/>
+          <w:szCs w:val="18"/>
+        </w:rPr>
+      </w:pPr>
+      <w:r>
+        <w:rPr>
+          <w:rFonts w:ascii="Arial" w:hAnsi="Arial" w:cs="Arial"/>
+          <w:sz w:val="18"/>
+          <w:szCs w:val="18"/>
+        </w:rPr>
+        <w:t xml:space="preserve">Herbert Henry Dow High School, Midland, MI </w:t>
+      </w:r>
+    </w:p>
+    <w:p>
+      <w:pPr>
+        <w:spacing w:after="0" w:line="240" w:lineRule="auto"/>
+        <w:ind w:firstLine="720"/>
+        <w:rPr>
+          <w:rFonts w:ascii="Arial" w:hAnsi="Arial" w:cs="Arial"/>
+          <w:sz w:val="18"/>
+          <w:szCs w:val="18"/>
+        </w:rPr>
+      </w:pPr>
+      <w:r>
+        <w:rPr>
+          <w:rFonts w:ascii="Arial" w:hAnsi="Arial" w:cs="Arial"/>
+          <w:sz w:val="18"/>
+          <w:szCs w:val="18"/>
+        </w:rPr>
+        <w:t xml:space="preserve">GPA: </w:t>
+      </w:r>
+      <w:r>
+        <w:rPr>
+          <w:rFonts w:ascii="Arial" w:hAnsi="Arial" w:cs="Arial"/>
+          <w:sz w:val="18"/>
+          <w:szCs w:val="18"/>
+        </w:rPr>
+        <w:t>4.6</w:t>
+      </w:r>
+      <w:r>
+        <w:rPr>
+          <w:rFonts w:ascii="Arial" w:hAnsi="Arial" w:cs="Arial"/>
+          <w:sz w:val="18"/>
+          <w:szCs w:val="18"/>
+        </w:rPr>
+        <w:t xml:space="preserve"> / 4.0</w:t>
       </w:r>
     </w:p>
     <w:p>
@@ -404,17 +480,33 @@
         <w:spacing w:after="0" w:line="240" w:lineRule="auto"/>
         <w:rPr>
           <w:rFonts w:ascii="Arial" w:hAnsi="Arial" w:cs="Arial"/>
-          <w:sz w:val="18"/>
-          <w:szCs w:val="18"/>
-        </w:rPr>
-      </w:pPr>
-      <w:r>
-        <w:rPr>
-          <w:rFonts w:ascii="Arial" w:hAnsi="Arial" w:cs="Arial"/>
-          <w:sz w:val="18"/>
-          <w:szCs w:val="18"/>
-        </w:rPr>
-        <w:tab/>
+          <w:b/>
+          <w:sz w:val="20"/>
+          <w:szCs w:val="20"/>
+        </w:rPr>
+      </w:pPr>
+    </w:p>
+    <w:p>
+      <w:pPr>
+        <w:tabs>
+          <w:tab w:val="right" w:pos="10710"/>
+        </w:tabs>
+        <w:spacing w:after="0" w:line="240" w:lineRule="auto"/>
+        <w:rPr>
+          <w:rFonts w:ascii="Arial" w:hAnsi="Arial" w:cs="Arial"/>
+          <w:b/>
+          <w:sz w:val="20"/>
+          <w:szCs w:val="20"/>
+        </w:rPr>
+      </w:pPr>
+      <w:r>
+        <w:rPr>
+          <w:rFonts w:ascii="Arial" w:hAnsi="Arial" w:cs="Arial"/>
+          <w:b/>
+          <w:sz w:val="20"/>
+          <w:szCs w:val="20"/>
+        </w:rPr>
+        <w:t>RELATED EXPERIENCE:</w:t>
       </w:r>
     </w:p>
     <w:p>
@@ -436,128 +528,6 @@
           <w:sz w:val="18"/>
           <w:szCs w:val="18"/>
         </w:rPr>
-        <w:t>International Baccalaureate Diploma</w:t>
-      </w:r>
-      <w:r>
-        <w:rPr>
-          <w:rFonts w:ascii="Arial" w:hAnsi="Arial" w:cs="Arial"/>
-          <w:sz w:val="18"/>
-          <w:szCs w:val="18"/>
-        </w:rPr>
-        <w:tab/>
-        <w:t>May 2018</w:t>
-      </w:r>
-    </w:p>
-    <w:p>
-      <w:pPr>
-        <w:spacing w:after="0" w:line="240" w:lineRule="auto"/>
-        <w:ind w:firstLine="720"/>
-        <w:rPr>
-          <w:rFonts w:ascii="Arial" w:hAnsi="Arial" w:cs="Arial"/>
-          <w:sz w:val="18"/>
-          <w:szCs w:val="18"/>
-        </w:rPr>
-      </w:pPr>
-      <w:r>
-        <w:rPr>
-          <w:rFonts w:ascii="Arial" w:hAnsi="Arial" w:cs="Arial"/>
-          <w:sz w:val="18"/>
-          <w:szCs w:val="18"/>
-        </w:rPr>
-        <w:t xml:space="preserve">Herbert Henry Dow High School, Midland, MI </w:t>
-      </w:r>
-    </w:p>
-    <w:p>
-      <w:pPr>
-        <w:spacing w:after="0" w:line="240" w:lineRule="auto"/>
-        <w:ind w:firstLine="720"/>
-        <w:rPr>
-          <w:rFonts w:ascii="Arial" w:hAnsi="Arial" w:cs="Arial"/>
-          <w:sz w:val="18"/>
-          <w:szCs w:val="18"/>
-        </w:rPr>
-      </w:pPr>
-      <w:r>
-        <w:rPr>
-          <w:rFonts w:ascii="Arial" w:hAnsi="Arial" w:cs="Arial"/>
-          <w:sz w:val="18"/>
-          <w:szCs w:val="18"/>
-        </w:rPr>
-        <w:t xml:space="preserve">GPA: </w:t>
-      </w:r>
-      <w:r>
-        <w:rPr>
-          <w:rFonts w:ascii="Arial" w:hAnsi="Arial" w:cs="Arial"/>
-          <w:sz w:val="18"/>
-          <w:szCs w:val="18"/>
-        </w:rPr>
-        <w:t>4.6</w:t>
-      </w:r>
-      <w:r>
-        <w:rPr>
-          <w:rFonts w:ascii="Arial" w:hAnsi="Arial" w:cs="Arial"/>
-          <w:sz w:val="18"/>
-          <w:szCs w:val="18"/>
-        </w:rPr>
-        <w:t xml:space="preserve"> / 4.0</w:t>
-      </w:r>
-    </w:p>
-    <w:p>
-      <w:pPr>
-        <w:tabs>
-          <w:tab w:val="right" w:pos="10710"/>
-        </w:tabs>
-        <w:spacing w:after="0" w:line="240" w:lineRule="auto"/>
-        <w:rPr>
-          <w:rFonts w:ascii="Arial" w:hAnsi="Arial" w:cs="Arial"/>
-          <w:b/>
-          <w:sz w:val="20"/>
-          <w:szCs w:val="20"/>
-        </w:rPr>
-      </w:pPr>
-    </w:p>
-    <w:p>
-      <w:pPr>
-        <w:tabs>
-          <w:tab w:val="right" w:pos="10710"/>
-        </w:tabs>
-        <w:spacing w:after="0" w:line="240" w:lineRule="auto"/>
-        <w:rPr>
-          <w:rFonts w:ascii="Arial" w:hAnsi="Arial" w:cs="Arial"/>
-          <w:b/>
-          <w:sz w:val="20"/>
-          <w:szCs w:val="20"/>
-        </w:rPr>
-      </w:pPr>
-      <w:r>
-        <w:rPr>
-          <w:rFonts w:ascii="Arial" w:hAnsi="Arial" w:cs="Arial"/>
-          <w:b/>
-          <w:sz w:val="20"/>
-          <w:szCs w:val="20"/>
-        </w:rPr>
-        <w:t>RELATED EXPERIENCE:</w:t>
-      </w:r>
-    </w:p>
-    <w:p>
-      <w:pPr>
-        <w:tabs>
-          <w:tab w:val="right" w:pos="10800"/>
-        </w:tabs>
-        <w:spacing w:after="0" w:line="240" w:lineRule="auto"/>
-        <w:ind w:firstLine="720"/>
-        <w:rPr>
-          <w:rFonts w:ascii="Arial" w:hAnsi="Arial" w:cs="Arial"/>
-          <w:sz w:val="18"/>
-          <w:szCs w:val="18"/>
-        </w:rPr>
-      </w:pPr>
-      <w:r>
-        <w:rPr>
-          <w:rFonts w:ascii="Arial" w:hAnsi="Arial" w:cs="Arial"/>
-          <w:sz w:val="18"/>
-          <w:szCs w:val="18"/>
-        </w:rPr>
         <w:t>Technical Services Intern – Frankenmuth Insurance</w:t>
       </w:r>
       <w:r>
@@ -575,17 +545,7 @@
           <w:szCs w:val="18"/>
         </w:rPr>
         <w:tab/>
-        <w:t>May</w:t>
-      </w:r>
-      <w:bookmarkStart w:id="0" w:name="_GoBack"/>
-      <w:bookmarkEnd w:id="0"/>
-      <w:r>
-        <w:rPr>
-          <w:rFonts w:ascii="Arial" w:hAnsi="Arial" w:cs="Arial"/>
-          <w:sz w:val="18"/>
-          <w:szCs w:val="18"/>
-        </w:rPr>
-        <w:t xml:space="preserve"> – August 2019</w:t>
+        <w:t>May – August 2019</w:t>
       </w:r>
     </w:p>
     <w:p>
@@ -608,7 +568,55 @@
           <w:sz w:val="18"/>
           <w:szCs w:val="18"/>
         </w:rPr>
-        <w:t>Collaborated with Security Team to automate malicious URL incident creation in Service Now using Java Script</w:t>
+        <w:t xml:space="preserve">Created </w:t>
+      </w:r>
+      <w:r>
+        <w:rPr>
+          <w:rFonts w:ascii="Arial" w:hAnsi="Arial" w:cs="Arial"/>
+          <w:sz w:val="18"/>
+          <w:szCs w:val="18"/>
+        </w:rPr>
+        <w:t>20</w:t>
+      </w:r>
+      <w:r>
+        <w:rPr>
+          <w:rFonts w:ascii="Arial" w:hAnsi="Arial" w:cs="Arial"/>
+          <w:sz w:val="18"/>
+          <w:szCs w:val="18"/>
+        </w:rPr>
+        <w:t>,000</w:t>
+      </w:r>
+      <w:r>
+        <w:rPr>
+          <w:rFonts w:ascii="Arial" w:hAnsi="Arial" w:cs="Arial"/>
+          <w:sz w:val="18"/>
+          <w:szCs w:val="18"/>
+        </w:rPr>
+        <w:t xml:space="preserve">+ </w:t>
+      </w:r>
+      <w:r>
+        <w:rPr>
+          <w:rFonts w:ascii="Arial" w:hAnsi="Arial" w:cs="Arial"/>
+          <w:sz w:val="18"/>
+          <w:szCs w:val="18"/>
+        </w:rPr>
+        <w:t xml:space="preserve">relationships between Active Directory Agencies and their members in Service Now </w:t>
+      </w:r>
+      <w:r>
+        <w:rPr>
+          <w:rFonts w:ascii="Arial" w:hAnsi="Arial" w:cs="Arial"/>
+          <w:sz w:val="18"/>
+          <w:szCs w:val="18"/>
+        </w:rPr>
+        <w:t>using</w:t>
+      </w:r>
+      <w:r>
+        <w:rPr>
+          <w:rFonts w:ascii="Arial" w:hAnsi="Arial" w:cs="Arial"/>
+          <w:sz w:val="18"/>
+          <w:szCs w:val="18"/>
+        </w:rPr>
+        <w:t xml:space="preserve"> Power Shell</w:t>
       </w:r>
     </w:p>
     <w:p>
@@ -631,56 +639,10 @@
           <w:sz w:val="18"/>
           <w:szCs w:val="18"/>
         </w:rPr>
-        <w:t xml:space="preserve">Created </w:t>
-      </w:r>
-      <w:r>
-        <w:rPr>
-          <w:rFonts w:ascii="Arial" w:hAnsi="Arial" w:cs="Arial"/>
-          <w:sz w:val="18"/>
-          <w:szCs w:val="18"/>
-        </w:rPr>
-        <w:t>20</w:t>
-      </w:r>
-      <w:r>
-        <w:rPr>
-          <w:rFonts w:ascii="Arial" w:hAnsi="Arial" w:cs="Arial"/>
-          <w:sz w:val="18"/>
-          <w:szCs w:val="18"/>
-        </w:rPr>
-        <w:t>,000</w:t>
-      </w:r>
-      <w:r>
-        <w:rPr>
-          <w:rFonts w:ascii="Arial" w:hAnsi="Arial" w:cs="Arial"/>
-          <w:sz w:val="18"/>
-          <w:szCs w:val="18"/>
-        </w:rPr>
-        <w:t xml:space="preserve">+ </w:t>
-      </w:r>
-      <w:r>
-        <w:rPr>
-          <w:rFonts w:ascii="Arial" w:hAnsi="Arial" w:cs="Arial"/>
-          <w:sz w:val="18"/>
-          <w:szCs w:val="18"/>
-        </w:rPr>
-        <w:t xml:space="preserve">relationships between Active Directory Agencies and their members in Service Now </w:t>
-      </w:r>
-      <w:r>
-        <w:rPr>
-          <w:rFonts w:ascii="Arial" w:hAnsi="Arial" w:cs="Arial"/>
-          <w:sz w:val="18"/>
-          <w:szCs w:val="18"/>
-        </w:rPr>
-        <w:t>using</w:t>
-      </w:r>
-      <w:r>
-        <w:rPr>
-          <w:rFonts w:ascii="Arial" w:hAnsi="Arial" w:cs="Arial"/>
-          <w:sz w:val="18"/>
-          <w:szCs w:val="18"/>
-        </w:rPr>
-        <w:t xml:space="preserve"> Power Shell</w:t>
-      </w:r>
+        <w:t>Collaborated with Security Team to automate malicious URL incident creation in Service Now using Java Script</w:t>
+      </w:r>
+      <w:bookmarkStart w:id="0" w:name="_GoBack"/>
+      <w:bookmarkEnd w:id="0"/>
     </w:p>
     <w:p>
       <w:pPr>

</xml_diff>